<commit_message>
actualizacion de CV pdf
</commit_message>
<xml_diff>
--- a/assets/CV_MichaelTomaylla_2019.docx
+++ b/assets/CV_MichaelTomaylla_2019.docx
@@ -10,8 +10,6 @@
           <w:sz w:val="24"/>
         </w:rPr>
       </w:pPr>
-      <w:bookmarkStart w:id="0" w:name="_GoBack"/>
-      <w:bookmarkEnd w:id="0"/>
       <w:r>
         <w:rPr>
           <w:noProof/>
@@ -1015,31 +1013,7 @@
                 <w:szCs w:val="22"/>
                 <w:shd w:val="clear" w:color="auto" w:fill="FFFFFF"/>
               </w:rPr>
-              <w:t xml:space="preserve">Febrero 2010 – </w:t>
-            </w:r>
-            <w:proofErr w:type="gramStart"/>
-            <w:r>
-              <w:rPr>
-                <w:rFonts w:ascii="Arial" w:hAnsi="Arial" w:cs="Arial"/>
-                <w:b/>
-                <w:color w:val="000000"/>
-                <w:sz w:val="22"/>
-                <w:szCs w:val="22"/>
-                <w:shd w:val="clear" w:color="auto" w:fill="FFFFFF"/>
-              </w:rPr>
-              <w:t>Octubre</w:t>
-            </w:r>
-            <w:proofErr w:type="gramEnd"/>
-            <w:r>
-              <w:rPr>
-                <w:rFonts w:ascii="Arial" w:hAnsi="Arial" w:cs="Arial"/>
-                <w:b/>
-                <w:color w:val="000000"/>
-                <w:sz w:val="22"/>
-                <w:szCs w:val="22"/>
-                <w:shd w:val="clear" w:color="auto" w:fill="FFFFFF"/>
-              </w:rPr>
-              <w:t xml:space="preserve"> 2013</w:t>
+              <w:t>Febrero 2010 – Octubre 2013</w:t>
             </w:r>
           </w:p>
           <w:p>
@@ -1070,7 +1044,7 @@
                 <w:szCs w:val="22"/>
               </w:rPr>
             </w:pPr>
-            <w:bookmarkStart w:id="1" w:name="OLE_LINK1"/>
+            <w:bookmarkStart w:id="0" w:name="OLE_LINK1"/>
             <w:r>
               <w:rPr>
                 <w:rFonts w:ascii="Arial" w:hAnsi="Arial" w:cs="Arial"/>
@@ -1103,8 +1077,8 @@
                 <w:shd w:val="clear" w:color="auto" w:fill="FFFFFF"/>
               </w:rPr>
             </w:pPr>
-            <w:bookmarkStart w:id="2" w:name="OLE_LINK2"/>
-            <w:bookmarkEnd w:id="1"/>
+            <w:bookmarkStart w:id="1" w:name="OLE_LINK2"/>
+            <w:bookmarkEnd w:id="0"/>
             <w:r>
               <w:rPr>
                 <w:rFonts w:ascii="Arial" w:hAnsi="Arial" w:cs="Arial"/>
@@ -1126,7 +1100,7 @@
               <w:t>.</w:t>
             </w:r>
           </w:p>
-          <w:bookmarkEnd w:id="2"/>
+          <w:bookmarkEnd w:id="1"/>
           <w:p>
             <w:pPr>
               <w:ind w:left="360"/>
@@ -1148,31 +1122,7 @@
                 <w:shd w:val="clear" w:color="auto" w:fill="FFFFFF"/>
                 <w:lang w:val="en-US"/>
               </w:rPr>
-              <w:t xml:space="preserve">PowerBuilder, Informix, Oracle, </w:t>
-            </w:r>
-            <w:proofErr w:type="spellStart"/>
-            <w:r>
-              <w:rPr>
-                <w:rFonts w:ascii="Arial" w:hAnsi="Arial" w:cs="Arial"/>
-                <w:color w:val="000000"/>
-                <w:sz w:val="22"/>
-                <w:szCs w:val="22"/>
-                <w:shd w:val="clear" w:color="auto" w:fill="FFFFFF"/>
-                <w:lang w:val="en-US"/>
-              </w:rPr>
-              <w:t>PowerDesigner</w:t>
-            </w:r>
-            <w:proofErr w:type="spellEnd"/>
-            <w:r>
-              <w:rPr>
-                <w:rFonts w:ascii="Arial" w:hAnsi="Arial" w:cs="Arial"/>
-                <w:color w:val="000000"/>
-                <w:sz w:val="22"/>
-                <w:szCs w:val="22"/>
-                <w:shd w:val="clear" w:color="auto" w:fill="FFFFFF"/>
-                <w:lang w:val="en-US"/>
-              </w:rPr>
-              <w:t>, Java EE, Webservices, Microsoft Visual Basic.</w:t>
+              <w:t>PowerBuilder, Informix, Oracle, PowerDesigner, Java EE, Webservices, Microsoft Visual Basic.</w:t>
             </w:r>
           </w:p>
           <w:p>
@@ -1197,31 +1147,7 @@
                 <w:szCs w:val="22"/>
                 <w:shd w:val="clear" w:color="auto" w:fill="FFFFFF"/>
               </w:rPr>
-              <w:t xml:space="preserve">Noviembre 2013 – </w:t>
-            </w:r>
-            <w:proofErr w:type="gramStart"/>
-            <w:r>
-              <w:rPr>
-                <w:rFonts w:ascii="Arial" w:hAnsi="Arial" w:cs="Arial"/>
-                <w:b/>
-                <w:color w:val="000000"/>
-                <w:sz w:val="22"/>
-                <w:szCs w:val="22"/>
-                <w:shd w:val="clear" w:color="auto" w:fill="FFFFFF"/>
-              </w:rPr>
-              <w:t>Diciembre</w:t>
-            </w:r>
-            <w:proofErr w:type="gramEnd"/>
-            <w:r>
-              <w:rPr>
-                <w:rFonts w:ascii="Arial" w:hAnsi="Arial" w:cs="Arial"/>
-                <w:b/>
-                <w:color w:val="000000"/>
-                <w:sz w:val="22"/>
-                <w:szCs w:val="22"/>
-                <w:shd w:val="clear" w:color="auto" w:fill="FFFFFF"/>
-              </w:rPr>
-              <w:t xml:space="preserve"> 2016</w:t>
+              <w:t>Noviembre 2013 – Diciembre 2016</w:t>
             </w:r>
           </w:p>
           <w:p>
@@ -1775,7 +1701,6 @@
                 <w:lang w:val="en-US"/>
               </w:rPr>
             </w:pPr>
-            <w:proofErr w:type="spellStart"/>
             <w:r>
               <w:rPr>
                 <w:rFonts w:ascii="Arial" w:hAnsi="Arial" w:cs="Arial"/>
@@ -1786,7 +1711,6 @@
               </w:rPr>
               <w:t>Lenguajes</w:t>
             </w:r>
-            <w:proofErr w:type="spellEnd"/>
             <w:r>
               <w:rPr>
                 <w:rFonts w:ascii="Arial" w:hAnsi="Arial" w:cs="Arial"/>
@@ -1796,7 +1720,6 @@
               </w:rPr>
               <w:t xml:space="preserve">: Java EE, </w:t>
             </w:r>
-            <w:proofErr w:type="spellStart"/>
             <w:r>
               <w:rPr>
                 <w:rFonts w:ascii="Arial" w:hAnsi="Arial" w:cs="Arial"/>
@@ -1804,17 +1727,7 @@
                 <w:szCs w:val="22"/>
                 <w:lang w:val="en-US"/>
               </w:rPr>
-              <w:t>Javascript</w:t>
-            </w:r>
-            <w:proofErr w:type="spellEnd"/>
-            <w:r>
-              <w:rPr>
-                <w:rFonts w:ascii="Arial" w:hAnsi="Arial" w:cs="Arial"/>
-                <w:sz w:val="22"/>
-                <w:szCs w:val="22"/>
-                <w:lang w:val="en-US"/>
-              </w:rPr>
-              <w:t xml:space="preserve">, </w:t>
+              <w:t xml:space="preserve">Javascript, </w:t>
             </w:r>
             <w:r>
               <w:rPr>
@@ -1878,65 +1791,23 @@
               </w:rPr>
               <w:t xml:space="preserve"> </w:t>
             </w:r>
-            <w:proofErr w:type="spellStart"/>
-            <w:r>
-              <w:rPr>
-                <w:rFonts w:ascii="Arial" w:hAnsi="Arial" w:cs="Arial"/>
-                <w:sz w:val="22"/>
-                <w:szCs w:val="22"/>
-                <w:lang w:val="es-PE"/>
-              </w:rPr>
-              <w:t>GitLab</w:t>
-            </w:r>
-            <w:proofErr w:type="spellEnd"/>
-            <w:r>
-              <w:rPr>
-                <w:rFonts w:ascii="Arial" w:hAnsi="Arial" w:cs="Arial"/>
-                <w:sz w:val="22"/>
-                <w:szCs w:val="22"/>
-                <w:lang w:val="es-PE"/>
-              </w:rPr>
-              <w:t xml:space="preserve">, </w:t>
-            </w:r>
-            <w:proofErr w:type="spellStart"/>
-            <w:r>
-              <w:rPr>
-                <w:rFonts w:ascii="Arial" w:hAnsi="Arial" w:cs="Arial"/>
-                <w:sz w:val="22"/>
-                <w:szCs w:val="22"/>
-                <w:lang w:val="es-PE"/>
-              </w:rPr>
-              <w:t>Bitbucket</w:t>
-            </w:r>
-            <w:proofErr w:type="spellEnd"/>
-            <w:r>
-              <w:rPr>
-                <w:rFonts w:ascii="Arial" w:hAnsi="Arial" w:cs="Arial"/>
-                <w:sz w:val="22"/>
-                <w:szCs w:val="22"/>
-                <w:lang w:val="es-PE"/>
-              </w:rPr>
-              <w:t xml:space="preserve">, </w:t>
-            </w:r>
-            <w:proofErr w:type="spellStart"/>
-            <w:r>
-              <w:rPr>
-                <w:rFonts w:ascii="Arial" w:hAnsi="Arial" w:cs="Arial"/>
-                <w:sz w:val="22"/>
-                <w:szCs w:val="22"/>
-                <w:lang w:val="es-PE"/>
-              </w:rPr>
-              <w:t>Subversion</w:t>
-            </w:r>
-            <w:proofErr w:type="spellEnd"/>
-            <w:r>
-              <w:rPr>
-                <w:rFonts w:ascii="Arial" w:hAnsi="Arial" w:cs="Arial"/>
-                <w:sz w:val="22"/>
-                <w:szCs w:val="22"/>
-                <w:lang w:val="es-PE"/>
-              </w:rPr>
-              <w:t xml:space="preserve"> (Avanzado)</w:t>
+            <w:r>
+              <w:rPr>
+                <w:rFonts w:ascii="Arial" w:hAnsi="Arial" w:cs="Arial"/>
+                <w:sz w:val="22"/>
+                <w:szCs w:val="22"/>
+                <w:lang w:val="es-PE"/>
+              </w:rPr>
+              <w:t xml:space="preserve">GitHub, </w:t>
+            </w:r>
+            <w:r>
+              <w:rPr>
+                <w:rFonts w:ascii="Arial" w:hAnsi="Arial" w:cs="Arial"/>
+                <w:sz w:val="22"/>
+                <w:szCs w:val="22"/>
+                <w:lang w:val="es-PE"/>
+              </w:rPr>
+              <w:t>GitLab, Bitbucket, Subversion</w:t>
             </w:r>
           </w:p>
           <w:p>
@@ -1980,29 +1851,8 @@
                 <w:szCs w:val="22"/>
                 <w:lang w:val="es-PE"/>
               </w:rPr>
-              <w:t xml:space="preserve">Jenkins, Docker, </w:t>
-            </w:r>
-            <w:proofErr w:type="spellStart"/>
-            <w:r>
-              <w:rPr>
-                <w:rFonts w:ascii="Arial" w:hAnsi="Arial" w:cs="Arial"/>
-                <w:sz w:val="22"/>
-                <w:szCs w:val="22"/>
-                <w:lang w:val="es-PE"/>
-              </w:rPr>
-              <w:t>Artifactory</w:t>
-            </w:r>
-            <w:proofErr w:type="spellEnd"/>
-            <w:r>
-              <w:rPr>
-                <w:rFonts w:ascii="Arial" w:hAnsi="Arial" w:cs="Arial"/>
-                <w:sz w:val="22"/>
-                <w:szCs w:val="22"/>
-                <w:lang w:val="es-PE"/>
-              </w:rPr>
-              <w:t xml:space="preserve">, </w:t>
-            </w:r>
-            <w:proofErr w:type="spellStart"/>
+              <w:t xml:space="preserve">Jenkins, Docker, Artifactory, </w:t>
+            </w:r>
             <w:r>
               <w:rPr>
                 <w:rFonts w:ascii="Arial" w:hAnsi="Arial" w:cs="Arial"/>
@@ -2012,27 +1862,15 @@
               </w:rPr>
               <w:t>Bamboo</w:t>
             </w:r>
-            <w:proofErr w:type="spellEnd"/>
-            <w:r>
-              <w:rPr>
-                <w:rFonts w:ascii="Arial" w:hAnsi="Arial" w:cs="Arial"/>
-                <w:sz w:val="22"/>
-                <w:szCs w:val="22"/>
-                <w:lang w:val="es-PE"/>
-              </w:rPr>
-              <w:t xml:space="preserve">, </w:t>
-            </w:r>
-            <w:proofErr w:type="spellStart"/>
-            <w:r>
-              <w:rPr>
-                <w:rFonts w:ascii="Arial" w:hAnsi="Arial" w:cs="Arial"/>
-                <w:sz w:val="22"/>
-                <w:szCs w:val="22"/>
-                <w:lang w:val="es-PE"/>
-              </w:rPr>
-              <w:t>Kubernetes</w:t>
-            </w:r>
-            <w:proofErr w:type="spellEnd"/>
+            <w:r>
+              <w:rPr>
+                <w:rFonts w:ascii="Arial" w:hAnsi="Arial" w:cs="Arial"/>
+                <w:sz w:val="22"/>
+                <w:szCs w:val="22"/>
+                <w:lang w:val="es-PE"/>
+              </w:rPr>
+              <w:t>, Kubernetes</w:t>
+            </w:r>
           </w:p>
           <w:p>
             <w:pPr>
@@ -2075,19 +1913,8 @@
                 <w:szCs w:val="22"/>
                 <w:lang w:val="es-PE"/>
               </w:rPr>
-              <w:t xml:space="preserve"> SonarQube, Junit, </w:t>
-            </w:r>
-            <w:proofErr w:type="spellStart"/>
-            <w:r>
-              <w:rPr>
-                <w:rFonts w:ascii="Arial" w:hAnsi="Arial" w:cs="Arial"/>
-                <w:sz w:val="22"/>
-                <w:szCs w:val="22"/>
-                <w:lang w:val="es-PE"/>
-              </w:rPr>
-              <w:t>JMeter</w:t>
-            </w:r>
-            <w:proofErr w:type="spellEnd"/>
+              <w:t xml:space="preserve"> SonarQube, Junit, JMeter</w:t>
+            </w:r>
           </w:p>
           <w:p>
             <w:pPr>
@@ -2154,7 +1981,7 @@
                 <w:sz w:val="22"/>
                 <w:szCs w:val="22"/>
               </w:rPr>
-              <w:t>: Oracle, MySQL, IBM Informix</w:t>
+              <w:t>: Oracle, MySQL</w:t>
             </w:r>
             <w:r>
               <w:rPr>
@@ -2164,23 +1991,29 @@
               </w:rPr>
               <w:t xml:space="preserve">, </w:t>
             </w:r>
-            <w:proofErr w:type="gramStart"/>
-            <w:r>
-              <w:rPr>
-                <w:rFonts w:ascii="Arial" w:hAnsi="Arial" w:cs="Arial"/>
-                <w:sz w:val="22"/>
-                <w:szCs w:val="22"/>
-              </w:rPr>
-              <w:t>Redis(</w:t>
-            </w:r>
-            <w:proofErr w:type="gramEnd"/>
-            <w:r>
-              <w:rPr>
-                <w:rFonts w:ascii="Arial" w:hAnsi="Arial" w:cs="Arial"/>
-                <w:sz w:val="22"/>
-                <w:szCs w:val="22"/>
-              </w:rPr>
-              <w:t>NoSQL)</w:t>
+            <w:r>
+              <w:rPr>
+                <w:rFonts w:ascii="Arial" w:hAnsi="Arial" w:cs="Arial"/>
+                <w:sz w:val="22"/>
+                <w:szCs w:val="22"/>
+              </w:rPr>
+              <w:t>PostgreSQL</w:t>
+            </w:r>
+            <w:r>
+              <w:rPr>
+                <w:rFonts w:ascii="Arial" w:hAnsi="Arial" w:cs="Arial"/>
+                <w:sz w:val="22"/>
+                <w:szCs w:val="22"/>
+              </w:rPr>
+              <w:t>, IBM Informix</w:t>
+            </w:r>
+            <w:r>
+              <w:rPr>
+                <w:rFonts w:ascii="Arial" w:hAnsi="Arial" w:cs="Arial"/>
+                <w:sz w:val="22"/>
+                <w:szCs w:val="22"/>
+              </w:rPr>
+              <w:t>, Redis(NoSQL)</w:t>
             </w:r>
           </w:p>
           <w:p>
@@ -2198,7 +2031,6 @@
                 <w:lang w:val="en-US"/>
               </w:rPr>
             </w:pPr>
-            <w:proofErr w:type="spellStart"/>
             <w:r>
               <w:rPr>
                 <w:rFonts w:ascii="Arial" w:hAnsi="Arial" w:cs="Arial"/>
@@ -2209,7 +2041,6 @@
               </w:rPr>
               <w:t>Plataforma</w:t>
             </w:r>
-            <w:proofErr w:type="spellEnd"/>
             <w:r>
               <w:rPr>
                 <w:rFonts w:ascii="Arial" w:hAnsi="Arial" w:cs="Arial"/>
@@ -2302,7 +2133,7 @@
                 <w:u w:val="single"/>
               </w:rPr>
             </w:pPr>
-            <w:bookmarkStart w:id="3" w:name="_Hlk496652585"/>
+            <w:bookmarkStart w:id="2" w:name="_Hlk496652585"/>
             <w:r>
               <w:rPr>
                 <w:rFonts w:ascii="Arial" w:hAnsi="Arial" w:cs="Arial"/>
@@ -3325,27 +3156,7 @@
                 <w:szCs w:val="22"/>
                 <w:lang w:val="es-PE"/>
               </w:rPr>
-              <w:t xml:space="preserve">Proyecto de Migración de los Servidores de Aplicaciones Oracle </w:t>
-            </w:r>
-            <w:proofErr w:type="spellStart"/>
-            <w:r>
-              <w:rPr>
-                <w:rFonts w:ascii="Arial" w:hAnsi="Arial" w:cs="Arial"/>
-                <w:sz w:val="22"/>
-                <w:szCs w:val="22"/>
-                <w:lang w:val="es-PE"/>
-              </w:rPr>
-              <w:t>Weblogic</w:t>
-            </w:r>
-            <w:proofErr w:type="spellEnd"/>
-            <w:r>
-              <w:rPr>
-                <w:rFonts w:ascii="Arial" w:hAnsi="Arial" w:cs="Arial"/>
-                <w:sz w:val="22"/>
-                <w:szCs w:val="22"/>
-                <w:lang w:val="es-PE"/>
-              </w:rPr>
-              <w:t xml:space="preserve"> del Software Tributario, Administrativo y de Gestión – Java EE (Analista Programador).</w:t>
+              <w:t>Proyecto de Migración de los Servidores de Aplicaciones Oracle Weblogic del Software Tributario, Administrativo y de Gestión – Java EE (Analista Programador).</w:t>
             </w:r>
           </w:p>
           <w:p>
@@ -3778,19 +3589,8 @@
                 <w:szCs w:val="22"/>
                 <w:lang w:val="es-PE"/>
               </w:rPr>
-              <w:t xml:space="preserve"> 174 </w:t>
-            </w:r>
-            <w:proofErr w:type="spellStart"/>
-            <w:r>
-              <w:rPr>
-                <w:rFonts w:ascii="Arial" w:hAnsi="Arial" w:cs="Arial"/>
-                <w:sz w:val="22"/>
-                <w:szCs w:val="22"/>
-                <w:lang w:val="es-PE"/>
-              </w:rPr>
-              <w:t>Num</w:t>
-            </w:r>
-            <w:proofErr w:type="spellEnd"/>
+              <w:t xml:space="preserve"> 174 Num</w:t>
+            </w:r>
             <w:r>
               <w:rPr>
                 <w:rFonts w:ascii="Arial" w:hAnsi="Arial" w:cs="Arial"/>
@@ -3807,27 +3607,7 @@
                 <w:szCs w:val="22"/>
                 <w:lang w:val="es-PE"/>
               </w:rPr>
-              <w:t xml:space="preserve"> 1) - </w:t>
-            </w:r>
-            <w:proofErr w:type="spellStart"/>
-            <w:r>
-              <w:rPr>
-                <w:rFonts w:ascii="Arial" w:hAnsi="Arial" w:cs="Arial"/>
-                <w:sz w:val="22"/>
-                <w:szCs w:val="22"/>
-                <w:lang w:val="es-PE"/>
-              </w:rPr>
-              <w:t>Powerbuilder</w:t>
-            </w:r>
-            <w:proofErr w:type="spellEnd"/>
-            <w:r>
-              <w:rPr>
-                <w:rFonts w:ascii="Arial" w:hAnsi="Arial" w:cs="Arial"/>
-                <w:sz w:val="22"/>
-                <w:szCs w:val="22"/>
-                <w:lang w:val="es-PE"/>
-              </w:rPr>
-              <w:t xml:space="preserve"> (</w:t>
+              <w:t xml:space="preserve"> 1) - Powerbuilder (</w:t>
             </w:r>
             <w:r>
               <w:rPr>
@@ -3923,27 +3703,7 @@
                 <w:szCs w:val="22"/>
                 <w:lang w:val="es-PE"/>
               </w:rPr>
-              <w:t xml:space="preserve">erificación para WS Embargos RSIRAT-SIAF – </w:t>
-            </w:r>
-            <w:proofErr w:type="spellStart"/>
-            <w:r>
-              <w:rPr>
-                <w:rFonts w:ascii="Arial" w:hAnsi="Arial" w:cs="Arial"/>
-                <w:sz w:val="22"/>
-                <w:szCs w:val="22"/>
-                <w:lang w:val="es-PE"/>
-              </w:rPr>
-              <w:t>Webservice</w:t>
-            </w:r>
-            <w:proofErr w:type="spellEnd"/>
-            <w:r>
-              <w:rPr>
-                <w:rFonts w:ascii="Arial" w:hAnsi="Arial" w:cs="Arial"/>
-                <w:sz w:val="22"/>
-                <w:szCs w:val="22"/>
-                <w:lang w:val="es-PE"/>
-              </w:rPr>
-              <w:t xml:space="preserve"> (</w:t>
+              <w:t>erificación para WS Embargos RSIRAT-SIAF – Webservice (</w:t>
             </w:r>
             <w:r>
               <w:rPr>
@@ -4204,27 +3964,7 @@
                 <w:szCs w:val="22"/>
                 <w:lang w:val="es-PE"/>
               </w:rPr>
-              <w:t xml:space="preserve">squema de determinación de </w:t>
-            </w:r>
-            <w:proofErr w:type="spellStart"/>
-            <w:r>
-              <w:rPr>
-                <w:rFonts w:ascii="Arial" w:hAnsi="Arial" w:cs="Arial"/>
-                <w:sz w:val="22"/>
-                <w:szCs w:val="22"/>
-                <w:lang w:val="es-PE"/>
-              </w:rPr>
-              <w:t>BUCs</w:t>
-            </w:r>
-            <w:proofErr w:type="spellEnd"/>
-            <w:r>
-              <w:rPr>
-                <w:rFonts w:ascii="Arial" w:hAnsi="Arial" w:cs="Arial"/>
-                <w:sz w:val="22"/>
-                <w:szCs w:val="22"/>
-                <w:lang w:val="es-PE"/>
-              </w:rPr>
-              <w:t xml:space="preserve"> – Java EE e Informix 4GL (</w:t>
+              <w:t>squema de determinación de BUCs – Java EE e Informix 4GL (</w:t>
             </w:r>
             <w:r>
               <w:rPr>
@@ -4490,7 +4230,7 @@
                 <w:lang w:val="es-PE"/>
               </w:rPr>
             </w:pPr>
-            <w:bookmarkStart w:id="4" w:name="OLE_LINK5"/>
+            <w:bookmarkStart w:id="3" w:name="OLE_LINK5"/>
             <w:r>
               <w:rPr>
                 <w:rFonts w:ascii="Arial" w:hAnsi="Arial" w:cs="Arial"/>
@@ -4518,9 +4258,9 @@
               </w:rPr>
               <w:t xml:space="preserve">enta 2016 - Formulario Virtual 0703 Otras Rentas – </w:t>
             </w:r>
-            <w:bookmarkStart w:id="5" w:name="OLE_LINK6"/>
-            <w:bookmarkStart w:id="6" w:name="OLE_LINK7"/>
-            <w:bookmarkStart w:id="7" w:name="OLE_LINK8"/>
+            <w:bookmarkStart w:id="4" w:name="OLE_LINK6"/>
+            <w:bookmarkStart w:id="5" w:name="OLE_LINK7"/>
+            <w:bookmarkStart w:id="6" w:name="OLE_LINK8"/>
             <w:r>
               <w:rPr>
                 <w:rFonts w:ascii="Arial" w:hAnsi="Arial" w:cs="Arial"/>
@@ -4530,9 +4270,9 @@
               </w:rPr>
               <w:t xml:space="preserve">Java EE </w:t>
             </w:r>
+            <w:bookmarkEnd w:id="4"/>
             <w:bookmarkEnd w:id="5"/>
             <w:bookmarkEnd w:id="6"/>
-            <w:bookmarkEnd w:id="7"/>
             <w:r>
               <w:rPr>
                 <w:rFonts w:ascii="Arial" w:hAnsi="Arial" w:cs="Arial"/>
@@ -4597,7 +4337,7 @@
               <w:t>onstrucción)</w:t>
             </w:r>
           </w:p>
-          <w:bookmarkEnd w:id="4"/>
+          <w:bookmarkEnd w:id="3"/>
           <w:p>
             <w:pPr>
               <w:rPr>
@@ -4680,27 +4420,15 @@
               </w:rPr>
               <w:t xml:space="preserve">, </w:t>
             </w:r>
-            <w:proofErr w:type="spellStart"/>
-            <w:r>
-              <w:rPr>
-                <w:rFonts w:ascii="Arial" w:hAnsi="Arial" w:cs="Arial"/>
-                <w:sz w:val="22"/>
-                <w:szCs w:val="22"/>
-                <w:lang w:val="es-PE"/>
-              </w:rPr>
-              <w:t>AngularJS</w:t>
-            </w:r>
-            <w:proofErr w:type="spellEnd"/>
-            <w:r>
-              <w:rPr>
-                <w:rFonts w:ascii="Arial" w:hAnsi="Arial" w:cs="Arial"/>
-                <w:sz w:val="22"/>
-                <w:szCs w:val="22"/>
-                <w:lang w:val="es-PE"/>
-              </w:rPr>
-              <w:t xml:space="preserve">, </w:t>
-            </w:r>
-            <w:proofErr w:type="spellStart"/>
+            <w:r>
+              <w:rPr>
+                <w:rFonts w:ascii="Arial" w:hAnsi="Arial" w:cs="Arial"/>
+                <w:sz w:val="22"/>
+                <w:szCs w:val="22"/>
+                <w:lang w:val="es-PE"/>
+              </w:rPr>
+              <w:t xml:space="preserve">AngularJS, </w:t>
+            </w:r>
             <w:r>
               <w:rPr>
                 <w:rFonts w:ascii="Arial" w:hAnsi="Arial" w:cs="Arial"/>
@@ -4710,7 +4438,6 @@
               </w:rPr>
               <w:t>Javascript</w:t>
             </w:r>
-            <w:proofErr w:type="spellEnd"/>
             <w:r>
               <w:rPr>
                 <w:rFonts w:ascii="Arial" w:hAnsi="Arial" w:cs="Arial"/>
@@ -4759,7 +4486,7 @@
           </w:p>
         </w:tc>
       </w:tr>
-      <w:bookmarkEnd w:id="3"/>
+      <w:bookmarkEnd w:id="2"/>
       <w:tr>
         <w:trPr>
           <w:trHeight w:val="653"/>
@@ -4958,7 +4685,7 @@
                 <w:szCs w:val="22"/>
               </w:rPr>
             </w:pPr>
-            <w:bookmarkStart w:id="8" w:name="OLE_LINK9"/>
+            <w:bookmarkStart w:id="7" w:name="OLE_LINK9"/>
           </w:p>
           <w:p>
             <w:pPr>
@@ -4976,46 +4703,39 @@
                 <w:rFonts w:ascii="Arial" w:hAnsi="Arial" w:cs="Arial"/>
                 <w:sz w:val="22"/>
                 <w:szCs w:val="22"/>
-              </w:rPr>
-            </w:pPr>
-            <w:r>
-              <w:rPr>
-                <w:rFonts w:ascii="Arial" w:hAnsi="Arial" w:cs="Arial"/>
-                <w:sz w:val="22"/>
-                <w:szCs w:val="22"/>
-              </w:rPr>
-              <w:t>SCRUM FUNDAMENTALS CERTIFIED – SCRUMSTUDY</w:t>
-            </w:r>
-          </w:p>
-          <w:p>
-            <w:pPr>
-              <w:pStyle w:val="ListParagraph"/>
-              <w:ind w:left="360"/>
+                <w:lang w:val="en-US"/>
+              </w:rPr>
+            </w:pPr>
+            <w:r>
+              <w:rPr>
+                <w:rFonts w:ascii="Arial" w:hAnsi="Arial" w:cs="Arial"/>
+                <w:sz w:val="22"/>
+                <w:szCs w:val="22"/>
+                <w:lang w:val="en-US"/>
+              </w:rPr>
+              <w:t>MASTER HIBERNATE AND JPA W</w:t>
+            </w:r>
+            <w:r>
+              <w:rPr>
+                <w:rFonts w:ascii="Arial" w:hAnsi="Arial" w:cs="Arial"/>
+                <w:sz w:val="22"/>
+                <w:szCs w:val="22"/>
+                <w:lang w:val="en-US"/>
+              </w:rPr>
+              <w:t>ITH SPRING BOOT – UDEMY 16/10/2019 (13 Horas)</w:t>
+            </w:r>
+          </w:p>
+          <w:p>
+            <w:pPr>
+              <w:tabs>
+                <w:tab w:val="num" w:pos="709"/>
+              </w:tabs>
               <w:jc w:val="both"/>
               <w:rPr>
                 <w:rFonts w:ascii="Arial" w:hAnsi="Arial" w:cs="Arial"/>
                 <w:sz w:val="22"/>
                 <w:szCs w:val="22"/>
-              </w:rPr>
-            </w:pPr>
-            <w:r>
-              <w:rPr>
-                <w:rFonts w:ascii="Arial" w:hAnsi="Arial" w:cs="Arial"/>
-                <w:sz w:val="22"/>
-                <w:szCs w:val="22"/>
-              </w:rPr>
-              <w:t>12/07/2019</w:t>
-            </w:r>
-          </w:p>
-          <w:p>
-            <w:pPr>
-              <w:pStyle w:val="ListParagraph"/>
-              <w:ind w:left="360"/>
-              <w:jc w:val="both"/>
-              <w:rPr>
-                <w:rFonts w:ascii="Arial" w:hAnsi="Arial" w:cs="Arial"/>
-                <w:sz w:val="22"/>
-                <w:szCs w:val="22"/>
+                <w:lang w:val="en-US"/>
               </w:rPr>
             </w:pPr>
           </w:p>
@@ -5043,39 +4763,13 @@
                 <w:sz w:val="22"/>
                 <w:szCs w:val="22"/>
               </w:rPr>
-              <w:t>FORMALIZANDO MI EMPRENDIMIENTO – FUNDACIÓN ROMERO</w:t>
+              <w:t>GIT DE CERO A EXPERTO – UDEMY 03/09/2019 (3 Horas)</w:t>
             </w:r>
           </w:p>
           <w:p>
             <w:pPr>
               <w:pStyle w:val="ListParagraph"/>
               <w:ind w:left="360"/>
-              <w:jc w:val="both"/>
-              <w:rPr>
-                <w:rFonts w:ascii="Arial" w:hAnsi="Arial" w:cs="Arial"/>
-                <w:sz w:val="22"/>
-                <w:szCs w:val="22"/>
-              </w:rPr>
-            </w:pPr>
-            <w:r>
-              <w:rPr>
-                <w:rFonts w:ascii="Arial" w:hAnsi="Arial" w:cs="Arial"/>
-                <w:sz w:val="22"/>
-                <w:szCs w:val="22"/>
-              </w:rPr>
-              <w:t>21/05/2019</w:t>
-            </w:r>
-            <w:r>
-              <w:rPr>
-                <w:rFonts w:ascii="Arial" w:hAnsi="Arial" w:cs="Arial"/>
-                <w:sz w:val="22"/>
-                <w:szCs w:val="22"/>
-              </w:rPr>
-              <w:t xml:space="preserve"> (32 Horas)</w:t>
-            </w:r>
-          </w:p>
-          <w:p>
-            <w:pPr>
               <w:jc w:val="both"/>
               <w:rPr>
                 <w:rFonts w:ascii="Arial" w:hAnsi="Arial" w:cs="Arial"/>
@@ -5108,35 +4802,12 @@
                 <w:sz w:val="22"/>
                 <w:szCs w:val="22"/>
               </w:rPr>
-              <w:t>GESTION DE PROYECTOS - AVANZADO</w:t>
-            </w:r>
-            <w:r>
-              <w:rPr>
-                <w:rFonts w:ascii="Arial" w:hAnsi="Arial" w:cs="Arial"/>
-                <w:sz w:val="22"/>
-                <w:szCs w:val="22"/>
-              </w:rPr>
-              <w:t xml:space="preserve"> – </w:t>
-            </w:r>
-            <w:r>
-              <w:rPr>
-                <w:rFonts w:ascii="Arial" w:hAnsi="Arial" w:cs="Arial"/>
-                <w:sz w:val="22"/>
-                <w:szCs w:val="22"/>
-              </w:rPr>
-              <w:t>SISTEMAS UNI</w:t>
-            </w:r>
-            <w:r>
-              <w:rPr>
-                <w:rFonts w:ascii="Arial" w:hAnsi="Arial" w:cs="Arial"/>
-                <w:sz w:val="22"/>
-                <w:szCs w:val="22"/>
-              </w:rPr>
-              <w:t>.</w:t>
-            </w:r>
-          </w:p>
-          <w:p>
-            <w:pPr>
+              <w:t>SCRUM FUNDAMENTALS CERTIFIED – SCRUMSTUDY</w:t>
+            </w:r>
+          </w:p>
+          <w:p>
+            <w:pPr>
+              <w:pStyle w:val="ListParagraph"/>
               <w:ind w:left="360"/>
               <w:jc w:val="both"/>
               <w:rPr>
@@ -5151,87 +4822,7 @@
                 <w:sz w:val="22"/>
                 <w:szCs w:val="22"/>
               </w:rPr>
-              <w:t>23</w:t>
-            </w:r>
-            <w:r>
-              <w:rPr>
-                <w:rFonts w:ascii="Arial" w:hAnsi="Arial" w:cs="Arial"/>
-                <w:sz w:val="22"/>
-                <w:szCs w:val="22"/>
-              </w:rPr>
-              <w:t>/0</w:t>
-            </w:r>
-            <w:r>
-              <w:rPr>
-                <w:rFonts w:ascii="Arial" w:hAnsi="Arial" w:cs="Arial"/>
-                <w:sz w:val="22"/>
-                <w:szCs w:val="22"/>
-              </w:rPr>
-              <w:t>5</w:t>
-            </w:r>
-            <w:r>
-              <w:rPr>
-                <w:rFonts w:ascii="Arial" w:hAnsi="Arial" w:cs="Arial"/>
-                <w:sz w:val="22"/>
-                <w:szCs w:val="22"/>
-              </w:rPr>
-              <w:t>/201</w:t>
-            </w:r>
-            <w:r>
-              <w:rPr>
-                <w:rFonts w:ascii="Arial" w:hAnsi="Arial" w:cs="Arial"/>
-                <w:sz w:val="22"/>
-                <w:szCs w:val="22"/>
-              </w:rPr>
-              <w:t>5</w:t>
-            </w:r>
-            <w:r>
-              <w:rPr>
-                <w:rFonts w:ascii="Arial" w:hAnsi="Arial" w:cs="Arial"/>
-                <w:sz w:val="22"/>
-                <w:szCs w:val="22"/>
-              </w:rPr>
-              <w:t xml:space="preserve"> AL </w:t>
-            </w:r>
-            <w:r>
-              <w:rPr>
-                <w:rFonts w:ascii="Arial" w:hAnsi="Arial" w:cs="Arial"/>
-                <w:sz w:val="22"/>
-                <w:szCs w:val="22"/>
-              </w:rPr>
-              <w:t>20</w:t>
-            </w:r>
-            <w:r>
-              <w:rPr>
-                <w:rFonts w:ascii="Arial" w:hAnsi="Arial" w:cs="Arial"/>
-                <w:sz w:val="22"/>
-                <w:szCs w:val="22"/>
-              </w:rPr>
-              <w:t>/</w:t>
-            </w:r>
-            <w:r>
-              <w:rPr>
-                <w:rFonts w:ascii="Arial" w:hAnsi="Arial" w:cs="Arial"/>
-                <w:sz w:val="22"/>
-                <w:szCs w:val="22"/>
-              </w:rPr>
-              <w:t>06</w:t>
-            </w:r>
-            <w:r>
-              <w:rPr>
-                <w:rFonts w:ascii="Arial" w:hAnsi="Arial" w:cs="Arial"/>
-                <w:sz w:val="22"/>
-                <w:szCs w:val="22"/>
-              </w:rPr>
-              <w:t>/201</w:t>
-            </w:r>
-            <w:r>
-              <w:rPr>
-                <w:rFonts w:ascii="Arial" w:hAnsi="Arial" w:cs="Arial"/>
-                <w:sz w:val="22"/>
-                <w:szCs w:val="22"/>
-              </w:rPr>
-              <w:t>5</w:t>
+              <w:t>12/07/2019</w:t>
             </w:r>
           </w:p>
           <w:p>
@@ -5270,35 +4861,12 @@
                 <w:sz w:val="22"/>
                 <w:szCs w:val="22"/>
               </w:rPr>
-              <w:t>GESTION DE PROYECTOS</w:t>
-            </w:r>
-            <w:r>
-              <w:rPr>
-                <w:rFonts w:ascii="Arial" w:hAnsi="Arial" w:cs="Arial"/>
-                <w:sz w:val="22"/>
-                <w:szCs w:val="22"/>
-              </w:rPr>
-              <w:t xml:space="preserve"> – </w:t>
-            </w:r>
-            <w:r>
-              <w:rPr>
-                <w:rFonts w:ascii="Arial" w:hAnsi="Arial" w:cs="Arial"/>
-                <w:sz w:val="22"/>
-                <w:szCs w:val="22"/>
-              </w:rPr>
-              <w:t>SISTEMAS UNI</w:t>
-            </w:r>
-            <w:r>
-              <w:rPr>
-                <w:rFonts w:ascii="Arial" w:hAnsi="Arial" w:cs="Arial"/>
-                <w:sz w:val="22"/>
-                <w:szCs w:val="22"/>
-              </w:rPr>
-              <w:t>.</w:t>
-            </w:r>
-          </w:p>
-          <w:p>
-            <w:pPr>
+              <w:t>FORMALIZANDO MI EMPRENDIMIENTO – FUNDACIÓN ROMERO</w:t>
+            </w:r>
+          </w:p>
+          <w:p>
+            <w:pPr>
+              <w:pStyle w:val="ListParagraph"/>
               <w:ind w:left="360"/>
               <w:jc w:val="both"/>
               <w:rPr>
@@ -5313,90 +4881,17 @@
                 <w:sz w:val="22"/>
                 <w:szCs w:val="22"/>
               </w:rPr>
-              <w:t>11</w:t>
-            </w:r>
-            <w:r>
-              <w:rPr>
-                <w:rFonts w:ascii="Arial" w:hAnsi="Arial" w:cs="Arial"/>
-                <w:sz w:val="22"/>
-                <w:szCs w:val="22"/>
-              </w:rPr>
-              <w:t>/0</w:t>
-            </w:r>
-            <w:r>
-              <w:rPr>
-                <w:rFonts w:ascii="Arial" w:hAnsi="Arial" w:cs="Arial"/>
-                <w:sz w:val="22"/>
-                <w:szCs w:val="22"/>
-              </w:rPr>
-              <w:t>4</w:t>
-            </w:r>
-            <w:r>
-              <w:rPr>
-                <w:rFonts w:ascii="Arial" w:hAnsi="Arial" w:cs="Arial"/>
-                <w:sz w:val="22"/>
-                <w:szCs w:val="22"/>
-              </w:rPr>
-              <w:t>/201</w:t>
-            </w:r>
-            <w:r>
-              <w:rPr>
-                <w:rFonts w:ascii="Arial" w:hAnsi="Arial" w:cs="Arial"/>
-                <w:sz w:val="22"/>
-                <w:szCs w:val="22"/>
-              </w:rPr>
-              <w:t>5</w:t>
-            </w:r>
-            <w:r>
-              <w:rPr>
-                <w:rFonts w:ascii="Arial" w:hAnsi="Arial" w:cs="Arial"/>
-                <w:sz w:val="22"/>
-                <w:szCs w:val="22"/>
-              </w:rPr>
-              <w:t xml:space="preserve"> AL </w:t>
-            </w:r>
-            <w:r>
-              <w:rPr>
-                <w:rFonts w:ascii="Arial" w:hAnsi="Arial" w:cs="Arial"/>
-                <w:sz w:val="22"/>
-                <w:szCs w:val="22"/>
-              </w:rPr>
-              <w:t>02</w:t>
-            </w:r>
-            <w:r>
-              <w:rPr>
-                <w:rFonts w:ascii="Arial" w:hAnsi="Arial" w:cs="Arial"/>
-                <w:sz w:val="22"/>
-                <w:szCs w:val="22"/>
-              </w:rPr>
-              <w:t>/</w:t>
-            </w:r>
-            <w:r>
-              <w:rPr>
-                <w:rFonts w:ascii="Arial" w:hAnsi="Arial" w:cs="Arial"/>
-                <w:sz w:val="22"/>
-                <w:szCs w:val="22"/>
-              </w:rPr>
-              <w:t>05</w:t>
-            </w:r>
-            <w:r>
-              <w:rPr>
-                <w:rFonts w:ascii="Arial" w:hAnsi="Arial" w:cs="Arial"/>
-                <w:sz w:val="22"/>
-                <w:szCs w:val="22"/>
-              </w:rPr>
-              <w:t>/201</w:t>
-            </w:r>
-            <w:r>
-              <w:rPr>
-                <w:rFonts w:ascii="Arial" w:hAnsi="Arial" w:cs="Arial"/>
-                <w:sz w:val="22"/>
-                <w:szCs w:val="22"/>
-              </w:rPr>
-              <w:t>5</w:t>
-            </w:r>
-          </w:p>
-          <w:bookmarkEnd w:id="8"/>
+              <w:t>21/05/2019</w:t>
+            </w:r>
+            <w:r>
+              <w:rPr>
+                <w:rFonts w:ascii="Arial" w:hAnsi="Arial" w:cs="Arial"/>
+                <w:sz w:val="22"/>
+                <w:szCs w:val="22"/>
+              </w:rPr>
+              <w:t xml:space="preserve"> (32 Horas)</w:t>
+            </w:r>
+          </w:p>
           <w:p>
             <w:pPr>
               <w:jc w:val="both"/>
@@ -5425,14 +4920,37 @@
                 <w:szCs w:val="22"/>
               </w:rPr>
             </w:pPr>
-            <w:bookmarkStart w:id="9" w:name="OLE_LINK4"/>
-            <w:r>
-              <w:rPr>
-                <w:rFonts w:ascii="Arial" w:hAnsi="Arial" w:cs="Arial"/>
-                <w:sz w:val="22"/>
-                <w:szCs w:val="22"/>
-              </w:rPr>
-              <w:t>DESARROLLO WEB FRONTEND CON JAVASCRIPT – PONTIFICIA UNIVERSIDAD CATOLICA DEL PERÚ.</w:t>
+            <w:r>
+              <w:rPr>
+                <w:rFonts w:ascii="Arial" w:hAnsi="Arial" w:cs="Arial"/>
+                <w:sz w:val="22"/>
+                <w:szCs w:val="22"/>
+              </w:rPr>
+              <w:t>GESTION DE PROYECTOS - AVANZADO</w:t>
+            </w:r>
+            <w:r>
+              <w:rPr>
+                <w:rFonts w:ascii="Arial" w:hAnsi="Arial" w:cs="Arial"/>
+                <w:sz w:val="22"/>
+                <w:szCs w:val="22"/>
+              </w:rPr>
+              <w:t xml:space="preserve"> – </w:t>
+            </w:r>
+            <w:r>
+              <w:rPr>
+                <w:rFonts w:ascii="Arial" w:hAnsi="Arial" w:cs="Arial"/>
+                <w:sz w:val="22"/>
+                <w:szCs w:val="22"/>
+              </w:rPr>
+              <w:t>SISTEMAS UNI</w:t>
+            </w:r>
+            <w:r>
+              <w:rPr>
+                <w:rFonts w:ascii="Arial" w:hAnsi="Arial" w:cs="Arial"/>
+                <w:sz w:val="22"/>
+                <w:szCs w:val="22"/>
+              </w:rPr>
+              <w:t>.</w:t>
             </w:r>
           </w:p>
           <w:p>
@@ -5451,12 +4969,93 @@
                 <w:sz w:val="22"/>
                 <w:szCs w:val="22"/>
               </w:rPr>
-              <w:t>27/09/2013 AL 15/12/2013</w:t>
-            </w:r>
-          </w:p>
-          <w:bookmarkEnd w:id="9"/>
-          <w:p>
-            <w:pPr>
+              <w:t>23</w:t>
+            </w:r>
+            <w:r>
+              <w:rPr>
+                <w:rFonts w:ascii="Arial" w:hAnsi="Arial" w:cs="Arial"/>
+                <w:sz w:val="22"/>
+                <w:szCs w:val="22"/>
+              </w:rPr>
+              <w:t>/0</w:t>
+            </w:r>
+            <w:r>
+              <w:rPr>
+                <w:rFonts w:ascii="Arial" w:hAnsi="Arial" w:cs="Arial"/>
+                <w:sz w:val="22"/>
+                <w:szCs w:val="22"/>
+              </w:rPr>
+              <w:t>5</w:t>
+            </w:r>
+            <w:r>
+              <w:rPr>
+                <w:rFonts w:ascii="Arial" w:hAnsi="Arial" w:cs="Arial"/>
+                <w:sz w:val="22"/>
+                <w:szCs w:val="22"/>
+              </w:rPr>
+              <w:t>/201</w:t>
+            </w:r>
+            <w:r>
+              <w:rPr>
+                <w:rFonts w:ascii="Arial" w:hAnsi="Arial" w:cs="Arial"/>
+                <w:sz w:val="22"/>
+                <w:szCs w:val="22"/>
+              </w:rPr>
+              <w:t>5</w:t>
+            </w:r>
+            <w:r>
+              <w:rPr>
+                <w:rFonts w:ascii="Arial" w:hAnsi="Arial" w:cs="Arial"/>
+                <w:sz w:val="22"/>
+                <w:szCs w:val="22"/>
+              </w:rPr>
+              <w:t xml:space="preserve"> AL </w:t>
+            </w:r>
+            <w:r>
+              <w:rPr>
+                <w:rFonts w:ascii="Arial" w:hAnsi="Arial" w:cs="Arial"/>
+                <w:sz w:val="22"/>
+                <w:szCs w:val="22"/>
+              </w:rPr>
+              <w:t>20</w:t>
+            </w:r>
+            <w:r>
+              <w:rPr>
+                <w:rFonts w:ascii="Arial" w:hAnsi="Arial" w:cs="Arial"/>
+                <w:sz w:val="22"/>
+                <w:szCs w:val="22"/>
+              </w:rPr>
+              <w:t>/</w:t>
+            </w:r>
+            <w:r>
+              <w:rPr>
+                <w:rFonts w:ascii="Arial" w:hAnsi="Arial" w:cs="Arial"/>
+                <w:sz w:val="22"/>
+                <w:szCs w:val="22"/>
+              </w:rPr>
+              <w:t>06</w:t>
+            </w:r>
+            <w:r>
+              <w:rPr>
+                <w:rFonts w:ascii="Arial" w:hAnsi="Arial" w:cs="Arial"/>
+                <w:sz w:val="22"/>
+                <w:szCs w:val="22"/>
+              </w:rPr>
+              <w:t>/201</w:t>
+            </w:r>
+            <w:r>
+              <w:rPr>
+                <w:rFonts w:ascii="Arial" w:hAnsi="Arial" w:cs="Arial"/>
+                <w:sz w:val="22"/>
+                <w:szCs w:val="22"/>
+              </w:rPr>
+              <w:t>5</w:t>
+            </w:r>
+          </w:p>
+          <w:p>
+            <w:pPr>
+              <w:pStyle w:val="ListParagraph"/>
+              <w:ind w:left="360"/>
               <w:jc w:val="both"/>
               <w:rPr>
                 <w:rFonts w:ascii="Arial" w:hAnsi="Arial" w:cs="Arial"/>
@@ -5489,6 +5088,225 @@
                 <w:sz w:val="22"/>
                 <w:szCs w:val="22"/>
               </w:rPr>
+              <w:t>GESTION DE PROYECTOS</w:t>
+            </w:r>
+            <w:r>
+              <w:rPr>
+                <w:rFonts w:ascii="Arial" w:hAnsi="Arial" w:cs="Arial"/>
+                <w:sz w:val="22"/>
+                <w:szCs w:val="22"/>
+              </w:rPr>
+              <w:t xml:space="preserve"> – </w:t>
+            </w:r>
+            <w:r>
+              <w:rPr>
+                <w:rFonts w:ascii="Arial" w:hAnsi="Arial" w:cs="Arial"/>
+                <w:sz w:val="22"/>
+                <w:szCs w:val="22"/>
+              </w:rPr>
+              <w:t>SISTEMAS UNI</w:t>
+            </w:r>
+            <w:r>
+              <w:rPr>
+                <w:rFonts w:ascii="Arial" w:hAnsi="Arial" w:cs="Arial"/>
+                <w:sz w:val="22"/>
+                <w:szCs w:val="22"/>
+              </w:rPr>
+              <w:t>.</w:t>
+            </w:r>
+          </w:p>
+          <w:p>
+            <w:pPr>
+              <w:ind w:left="360"/>
+              <w:jc w:val="both"/>
+              <w:rPr>
+                <w:rFonts w:ascii="Arial" w:hAnsi="Arial" w:cs="Arial"/>
+                <w:sz w:val="22"/>
+                <w:szCs w:val="22"/>
+              </w:rPr>
+            </w:pPr>
+            <w:r>
+              <w:rPr>
+                <w:rFonts w:ascii="Arial" w:hAnsi="Arial" w:cs="Arial"/>
+                <w:sz w:val="22"/>
+                <w:szCs w:val="22"/>
+              </w:rPr>
+              <w:t>11</w:t>
+            </w:r>
+            <w:r>
+              <w:rPr>
+                <w:rFonts w:ascii="Arial" w:hAnsi="Arial" w:cs="Arial"/>
+                <w:sz w:val="22"/>
+                <w:szCs w:val="22"/>
+              </w:rPr>
+              <w:t>/0</w:t>
+            </w:r>
+            <w:r>
+              <w:rPr>
+                <w:rFonts w:ascii="Arial" w:hAnsi="Arial" w:cs="Arial"/>
+                <w:sz w:val="22"/>
+                <w:szCs w:val="22"/>
+              </w:rPr>
+              <w:t>4</w:t>
+            </w:r>
+            <w:r>
+              <w:rPr>
+                <w:rFonts w:ascii="Arial" w:hAnsi="Arial" w:cs="Arial"/>
+                <w:sz w:val="22"/>
+                <w:szCs w:val="22"/>
+              </w:rPr>
+              <w:t>/201</w:t>
+            </w:r>
+            <w:r>
+              <w:rPr>
+                <w:rFonts w:ascii="Arial" w:hAnsi="Arial" w:cs="Arial"/>
+                <w:sz w:val="22"/>
+                <w:szCs w:val="22"/>
+              </w:rPr>
+              <w:t>5</w:t>
+            </w:r>
+            <w:r>
+              <w:rPr>
+                <w:rFonts w:ascii="Arial" w:hAnsi="Arial" w:cs="Arial"/>
+                <w:sz w:val="22"/>
+                <w:szCs w:val="22"/>
+              </w:rPr>
+              <w:t xml:space="preserve"> AL </w:t>
+            </w:r>
+            <w:r>
+              <w:rPr>
+                <w:rFonts w:ascii="Arial" w:hAnsi="Arial" w:cs="Arial"/>
+                <w:sz w:val="22"/>
+                <w:szCs w:val="22"/>
+              </w:rPr>
+              <w:t>02</w:t>
+            </w:r>
+            <w:r>
+              <w:rPr>
+                <w:rFonts w:ascii="Arial" w:hAnsi="Arial" w:cs="Arial"/>
+                <w:sz w:val="22"/>
+                <w:szCs w:val="22"/>
+              </w:rPr>
+              <w:t>/</w:t>
+            </w:r>
+            <w:r>
+              <w:rPr>
+                <w:rFonts w:ascii="Arial" w:hAnsi="Arial" w:cs="Arial"/>
+                <w:sz w:val="22"/>
+                <w:szCs w:val="22"/>
+              </w:rPr>
+              <w:t>05</w:t>
+            </w:r>
+            <w:r>
+              <w:rPr>
+                <w:rFonts w:ascii="Arial" w:hAnsi="Arial" w:cs="Arial"/>
+                <w:sz w:val="22"/>
+                <w:szCs w:val="22"/>
+              </w:rPr>
+              <w:t>/201</w:t>
+            </w:r>
+            <w:r>
+              <w:rPr>
+                <w:rFonts w:ascii="Arial" w:hAnsi="Arial" w:cs="Arial"/>
+                <w:sz w:val="22"/>
+                <w:szCs w:val="22"/>
+              </w:rPr>
+              <w:t>5</w:t>
+            </w:r>
+          </w:p>
+          <w:bookmarkEnd w:id="7"/>
+          <w:p>
+            <w:pPr>
+              <w:jc w:val="both"/>
+              <w:rPr>
+                <w:rFonts w:ascii="Arial" w:hAnsi="Arial" w:cs="Arial"/>
+                <w:sz w:val="22"/>
+                <w:szCs w:val="22"/>
+              </w:rPr>
+            </w:pPr>
+          </w:p>
+          <w:p>
+            <w:pPr>
+              <w:pStyle w:val="ListParagraph"/>
+              <w:numPr>
+                <w:ilvl w:val="0"/>
+                <w:numId w:val="18"/>
+              </w:numPr>
+              <w:tabs>
+                <w:tab w:val="num" w:pos="709"/>
+              </w:tabs>
+              <w:ind w:left="360"/>
+              <w:jc w:val="both"/>
+              <w:rPr>
+                <w:rFonts w:ascii="Arial" w:hAnsi="Arial" w:cs="Arial"/>
+                <w:sz w:val="22"/>
+                <w:szCs w:val="22"/>
+              </w:rPr>
+            </w:pPr>
+            <w:bookmarkStart w:id="8" w:name="OLE_LINK4"/>
+            <w:r>
+              <w:rPr>
+                <w:rFonts w:ascii="Arial" w:hAnsi="Arial" w:cs="Arial"/>
+                <w:sz w:val="22"/>
+                <w:szCs w:val="22"/>
+              </w:rPr>
+              <w:t>DESARROLLO WEB FRONTEND CON JAVASCRIPT – PONTIFICIA UNIVERSIDAD CATOLICA DEL PERÚ.</w:t>
+            </w:r>
+          </w:p>
+          <w:p>
+            <w:pPr>
+              <w:ind w:left="360"/>
+              <w:jc w:val="both"/>
+              <w:rPr>
+                <w:rFonts w:ascii="Arial" w:hAnsi="Arial" w:cs="Arial"/>
+                <w:sz w:val="22"/>
+                <w:szCs w:val="22"/>
+              </w:rPr>
+            </w:pPr>
+            <w:r>
+              <w:rPr>
+                <w:rFonts w:ascii="Arial" w:hAnsi="Arial" w:cs="Arial"/>
+                <w:sz w:val="22"/>
+                <w:szCs w:val="22"/>
+              </w:rPr>
+              <w:t>27/09/2013 AL 15/12/2013</w:t>
+            </w:r>
+          </w:p>
+          <w:bookmarkEnd w:id="8"/>
+          <w:p>
+            <w:pPr>
+              <w:jc w:val="both"/>
+              <w:rPr>
+                <w:rFonts w:ascii="Arial" w:hAnsi="Arial" w:cs="Arial"/>
+                <w:sz w:val="22"/>
+                <w:szCs w:val="22"/>
+              </w:rPr>
+            </w:pPr>
+          </w:p>
+          <w:p>
+            <w:pPr>
+              <w:pStyle w:val="ListParagraph"/>
+              <w:numPr>
+                <w:ilvl w:val="0"/>
+                <w:numId w:val="18"/>
+              </w:numPr>
+              <w:tabs>
+                <w:tab w:val="num" w:pos="709"/>
+              </w:tabs>
+              <w:ind w:left="360"/>
+              <w:jc w:val="both"/>
+              <w:rPr>
+                <w:rFonts w:ascii="Arial" w:hAnsi="Arial" w:cs="Arial"/>
+                <w:sz w:val="22"/>
+                <w:szCs w:val="22"/>
+              </w:rPr>
+            </w:pPr>
+            <w:r>
+              <w:rPr>
+                <w:rFonts w:ascii="Arial" w:hAnsi="Arial" w:cs="Arial"/>
+                <w:sz w:val="22"/>
+                <w:szCs w:val="22"/>
+              </w:rPr>
               <w:t>JAVA INTERMEDIO – CENTRO DE ALTOS ESTUDIOS – CATEDRA.</w:t>
             </w:r>
           </w:p>
@@ -5737,7 +5555,7 @@
                 <w:szCs w:val="22"/>
               </w:rPr>
             </w:pPr>
-            <w:bookmarkStart w:id="10" w:name="OLE_LINK3"/>
+            <w:bookmarkStart w:id="9" w:name="OLE_LINK3"/>
             <w:r>
               <w:rPr>
                 <w:rFonts w:ascii="Arial" w:hAnsi="Arial" w:cs="Arial"/>
@@ -5768,7 +5586,7 @@
               </w:rPr>
               <w:t>12/08/2011 AL 16/08/2011</w:t>
             </w:r>
-            <w:bookmarkEnd w:id="10"/>
+            <w:bookmarkEnd w:id="9"/>
           </w:p>
           <w:p>
             <w:pPr>
@@ -5979,66 +5797,13 @@
           <w:tab w:val="num" w:pos="360"/>
         </w:tabs>
         <w:rPr>
-          <w:sz w:val="22"/>
-          <w:szCs w:val="22"/>
-        </w:rPr>
-      </w:pPr>
-    </w:p>
-    <w:p>
-      <w:pPr>
-        <w:tabs>
-          <w:tab w:val="num" w:pos="360"/>
-        </w:tabs>
-        <w:rPr>
-          <w:sz w:val="22"/>
-          <w:szCs w:val="22"/>
-        </w:rPr>
-      </w:pPr>
-    </w:p>
-    <w:p>
-      <w:pPr>
-        <w:tabs>
-          <w:tab w:val="num" w:pos="360"/>
-        </w:tabs>
-        <w:rPr>
-          <w:sz w:val="22"/>
-          <w:szCs w:val="22"/>
-        </w:rPr>
-      </w:pPr>
-    </w:p>
-    <w:p>
-      <w:pPr>
-        <w:tabs>
-          <w:tab w:val="num" w:pos="360"/>
-        </w:tabs>
-        <w:rPr>
-          <w:sz w:val="22"/>
-          <w:szCs w:val="22"/>
-        </w:rPr>
-      </w:pPr>
-    </w:p>
-    <w:p>
-      <w:pPr>
-        <w:tabs>
-          <w:tab w:val="num" w:pos="360"/>
-        </w:tabs>
-        <w:rPr>
-          <w:sz w:val="22"/>
-          <w:szCs w:val="22"/>
-        </w:rPr>
-      </w:pPr>
-    </w:p>
-    <w:p>
-      <w:pPr>
-        <w:tabs>
-          <w:tab w:val="num" w:pos="360"/>
-        </w:tabs>
-        <w:rPr>
           <w:rFonts w:ascii="Arial" w:hAnsi="Arial" w:cs="Arial"/>
           <w:sz w:val="28"/>
           <w:szCs w:val="28"/>
         </w:rPr>
       </w:pPr>
+      <w:bookmarkStart w:id="10" w:name="_GoBack"/>
+      <w:bookmarkEnd w:id="10"/>
       <w:r>
         <w:rPr>
           <w:rFonts w:ascii="Arial" w:hAnsi="Arial" w:cs="Arial"/>
@@ -8203,7 +7968,7 @@
     </w:rPrDefault>
     <w:pPrDefault/>
   </w:docDefaults>
-  <w:latentStyles w:defLockedState="0" w:defUIPriority="0" w:defSemiHidden="0" w:defUnhideWhenUsed="0" w:defQFormat="0" w:count="376">
+  <w:latentStyles w:defLockedState="0" w:defUIPriority="0" w:defSemiHidden="0" w:defUnhideWhenUsed="0" w:defQFormat="0" w:count="377">
     <w:lsdException w:name="Normal" w:qFormat="1"/>
     <w:lsdException w:name="heading 1" w:qFormat="1"/>
     <w:lsdException w:name="heading 2" w:qFormat="1"/>
@@ -8303,7 +8068,6 @@
     <w:lsdException w:name="HTML Sample" w:semiHidden="1" w:unhideWhenUsed="1"/>
     <w:lsdException w:name="HTML Typewriter" w:semiHidden="1" w:unhideWhenUsed="1"/>
     <w:lsdException w:name="HTML Variable" w:semiHidden="1" w:unhideWhenUsed="1"/>
-    <w:lsdException w:name="Normal Table" w:semiHidden="1" w:unhideWhenUsed="1"/>
     <w:lsdException w:name="annotation subject" w:semiHidden="1" w:unhideWhenUsed="1"/>
     <w:lsdException w:name="No List" w:semiHidden="1" w:unhideWhenUsed="1"/>
     <w:lsdException w:name="Outline List 1" w:semiHidden="1" w:unhideWhenUsed="1"/>
@@ -8350,9 +8114,7 @@
     <w:lsdException w:name="Table Subtle 2" w:semiHidden="1" w:unhideWhenUsed="1"/>
     <w:lsdException w:name="Table Web 1" w:semiHidden="1" w:unhideWhenUsed="1"/>
     <w:lsdException w:name="Table Web 2" w:semiHidden="1" w:unhideWhenUsed="1"/>
-    <w:lsdException w:name="Table Web 3" w:semiHidden="1" w:unhideWhenUsed="1"/>
     <w:lsdException w:name="Balloon Text" w:semiHidden="1" w:unhideWhenUsed="1"/>
-    <w:lsdException w:name="Table Theme" w:semiHidden="1" w:unhideWhenUsed="1"/>
     <w:lsdException w:name="Placeholder Text" w:semiHidden="1" w:uiPriority="99"/>
     <w:lsdException w:name="No Spacing" w:uiPriority="1" w:qFormat="1"/>
     <w:lsdException w:name="Light Shading" w:uiPriority="60"/>
@@ -8573,6 +8335,7 @@
     <w:lsdException w:name="Hashtag" w:semiHidden="1" w:uiPriority="99" w:unhideWhenUsed="1"/>
     <w:lsdException w:name="Unresolved Mention" w:semiHidden="1" w:uiPriority="99" w:unhideWhenUsed="1"/>
     <w:lsdException w:name="Smart Link" w:semiHidden="1" w:uiPriority="99" w:unhideWhenUsed="1"/>
+    <w:lsdException w:name="Smart Link Error" w:semiHidden="1" w:uiPriority="99" w:unhideWhenUsed="1"/>
   </w:latentStyles>
   <w:style w:type="paragraph" w:default="1" w:styleId="Normal">
     <w:name w:val="Normal"/>
@@ -9079,7 +8842,7 @@
 </file>
 
 <file path=customXml/itemProps1.xml><?xml version="1.0" encoding="utf-8"?>
-<ds:datastoreItem xmlns:ds="http://schemas.openxmlformats.org/officeDocument/2006/customXml" ds:itemID="{C62B6116-FD35-45BB-A12C-9255C80D42AF}">
+<ds:datastoreItem xmlns:ds="http://schemas.openxmlformats.org/officeDocument/2006/customXml" ds:itemID="{8677A447-147B-4410-9137-F7F994D7AB31}">
   <ds:schemaRefs>
     <ds:schemaRef ds:uri="http://schemas.openxmlformats.org/officeDocument/2006/bibliography"/>
   </ds:schemaRefs>

</xml_diff>